<commit_message>
Add resourses and clean Zillow zip data
</commit_message>
<xml_diff>
--- a/Recourses/linkes.docx
+++ b/Recourses/linkes.docx
@@ -74,20 +74,193 @@
         <w:t xml:space="preserve"> : </w:t>
       </w:r>
       <w:r>
-        <w:t>Zillow Home Value Index (ZHVI)</w:t>
+        <w:t>Zillow Home Value Index (ZHVI), Zillow Observed Rent Index (ZORI)</w:t>
       </w:r>
+    </w:p>
+    <w:p>
+      <w:pPr>
+        <w:pStyle w:val="ListParagraph"/>
+        <w:numPr>
+          <w:ilvl w:val="0"/>
+          <w:numId w:val="2"/>
+        </w:numPr>
+      </w:pPr>
+      <w:hyperlink r:id="rId8" w:history="1">
+        <w:r>
+          <w:rPr>
+            <w:rStyle w:val="Hyperlink"/>
+          </w:rPr>
+          <w:t>https://datasetsearch.research.google.com/search?src=0&amp;query=whole%20food%20market%20increses&amp;docid=L2cvMTFyeW1mMzdybg%3D%3D</w:t>
+        </w:r>
+      </w:hyperlink>
+    </w:p>
+    <w:p>
+      <w:pPr>
+        <w:pStyle w:val="ListParagraph"/>
+        <w:numPr>
+          <w:ilvl w:val="0"/>
+          <w:numId w:val="2"/>
+        </w:numPr>
+      </w:pPr>
+      <w:hyperlink r:id="rId9" w:history="1">
+        <w:r>
+          <w:rPr>
+            <w:rStyle w:val="Hyperlink"/>
+          </w:rPr>
+          <w:t>https://www.scrapehero.com/store/product/whole-foods-market-store-locations-in-the-usa/</w:t>
+        </w:r>
+      </w:hyperlink>
+    </w:p>
+    <w:p>
+      <w:pPr>
+        <w:pStyle w:val="ListParagraph"/>
+        <w:numPr>
+          <w:ilvl w:val="0"/>
+          <w:numId w:val="2"/>
+        </w:numPr>
+      </w:pPr>
+      <w:hyperlink r:id="rId10" w:history="1">
+        <w:r>
+          <w:rPr>
+            <w:rStyle w:val="Hyperlink"/>
+          </w:rPr>
+          <w:t>https://www.statista.com/statistics/258682/whole-foods-markets-number-of-stores-worldwide/</w:t>
+        </w:r>
+      </w:hyperlink>
+    </w:p>
+    <w:p>
+      <w:pPr>
+        <w:pStyle w:val="ListParagraph"/>
+        <w:numPr>
+          <w:ilvl w:val="0"/>
+          <w:numId w:val="2"/>
+        </w:numPr>
+      </w:pPr>
+      <w:hyperlink r:id="rId11" w:history="1">
+        <w:r>
+          <w:rPr>
+            <w:rStyle w:val="Hyperlink"/>
+          </w:rPr>
+          <w:t>https://datasetsearch.research.google.com/search?src=0&amp;query=whole%20food%20market%20increses&amp;docid=L2cvMTFyOHdybGtscw%3D%3D</w:t>
+        </w:r>
+      </w:hyperlink>
+    </w:p>
+    <w:p>
+      <w:pPr>
+        <w:pStyle w:val="ListParagraph"/>
+        <w:numPr>
+          <w:ilvl w:val="0"/>
+          <w:numId w:val="2"/>
+        </w:numPr>
+      </w:pPr>
+      <w:hyperlink r:id="rId12" w:history="1">
+        <w:r>
+          <w:rPr>
+            <w:rStyle w:val="Hyperlink"/>
+          </w:rPr>
+          <w:t>https://www.ers.usda.gov/data-products/food-access-research-atlas/</w:t>
+        </w:r>
+      </w:hyperlink>
+    </w:p>
+    <w:p>
+      <w:pPr>
+        <w:pStyle w:val="ListParagraph"/>
+        <w:numPr>
+          <w:ilvl w:val="0"/>
+          <w:numId w:val="2"/>
+        </w:numPr>
+      </w:pPr>
+      <w:hyperlink r:id="rId13" w:history="1">
+        <w:r>
+          <w:rPr>
+            <w:rStyle w:val="Hyperlink"/>
+          </w:rPr>
+          <w:t>https://www.ers.usda.gov/data-products/food-access-research-atlas/download-the-data/</w:t>
+        </w:r>
+      </w:hyperlink>
+    </w:p>
+    <w:p>
+      <w:pPr>
+        <w:pStyle w:val="ListParagraph"/>
+        <w:numPr>
+          <w:ilvl w:val="0"/>
+          <w:numId w:val="2"/>
+        </w:numPr>
+      </w:pPr>
+      <w:hyperlink r:id="rId14" w:history="1">
+        <w:r>
+          <w:rPr>
+            <w:rStyle w:val="Hyperlink"/>
+          </w:rPr>
+          <w:t>https://data.hud.gov/data_sets.html</w:t>
+        </w:r>
+      </w:hyperlink>
+    </w:p>
+    <w:p>
+      <w:pPr>
+        <w:pStyle w:val="ListParagraph"/>
+        <w:numPr>
+          <w:ilvl w:val="0"/>
+          <w:numId w:val="2"/>
+        </w:numPr>
+      </w:pPr>
       <w:r>
-        <w:t xml:space="preserve">, </w:t>
+        <w:t xml:space="preserve">Food access: </w:t>
       </w:r>
+      <w:hyperlink r:id="rId15" w:history="1">
+        <w:r>
+          <w:rPr>
+            <w:rStyle w:val="Hyperlink"/>
+          </w:rPr>
+          <w:t>https://gisportal.ers.usda.gov/portal/apps/experiencebuilder/experience/?id=a53ebd7396cd4ac3a3ed09137676fd40</w:t>
+        </w:r>
+      </w:hyperlink>
+    </w:p>
+    <w:p>
+      <w:pPr>
+        <w:pStyle w:val="ListParagraph"/>
+        <w:numPr>
+          <w:ilvl w:val="0"/>
+          <w:numId w:val="2"/>
+        </w:numPr>
+      </w:pPr>
+      <w:hyperlink r:id="rId16" w:history="1">
+        <w:r>
+          <w:rPr>
+            <w:rStyle w:val="Hyperlink"/>
+          </w:rPr>
+          <w:t>https://www.huduser.gov/portal/datasets/usps_crosswalk.html</w:t>
+        </w:r>
+      </w:hyperlink>
+    </w:p>
+    <w:p>
+      <w:pPr>
+        <w:pStyle w:val="ListParagraph"/>
+        <w:numPr>
+          <w:ilvl w:val="0"/>
+          <w:numId w:val="2"/>
+        </w:numPr>
+      </w:pPr>
+      <w:hyperlink r:id="rId17" w:history="1">
+        <w:r>
+          <w:rPr>
+            <w:rStyle w:val="Hyperlink"/>
+          </w:rPr>
+          <w:t>https://locations.traderjoes.com/ca/</w:t>
+        </w:r>
+      </w:hyperlink>
+    </w:p>
+    <w:p>
+      <w:pPr>
+        <w:pStyle w:val="ListParagraph"/>
+        <w:numPr>
+          <w:ilvl w:val="0"/>
+          <w:numId w:val="2"/>
+        </w:numPr>
+      </w:pPr>
       <w:r>
-        <w:t>Zillow Observed Rent Index (ZORI)</w:t>
+        <w:br/>
       </w:r>
-    </w:p>
-    <w:p>
-      <w:pPr>
-        <w:pStyle w:val="ListParagraph"/>
-        <w:ind w:left="360"/>
-      </w:pPr>
     </w:p>
     <w:sectPr>
       <w:pgSz w:w="12240" w:h="15840"/>
@@ -104,7 +277,7 @@
   <w:abstractNum w:abstractNumId="0" w15:restartNumberingAfterBreak="0">
     <w:nsid w:val="25184F9E"/>
     <w:multiLevelType w:val="hybridMultilevel"/>
-    <w:tmpl w:val="71D46A4C"/>
+    <w:tmpl w:val="E2AC727E"/>
     <w:lvl w:ilvl="0" w:tplc="04090001">
       <w:start w:val="1"/>
       <w:numFmt w:val="bullet"/>
@@ -459,6 +632,7 @@
     <w:lsdException w:name="HTML Sample" w:semiHidden="1" w:unhideWhenUsed="1"/>
     <w:lsdException w:name="HTML Typewriter" w:semiHidden="1" w:unhideWhenUsed="1"/>
     <w:lsdException w:name="HTML Variable" w:semiHidden="1" w:unhideWhenUsed="1"/>
+    <w:lsdException w:name="Normal Table" w:semiHidden="1" w:unhideWhenUsed="1"/>
     <w:lsdException w:name="annotation subject" w:semiHidden="1" w:unhideWhenUsed="1"/>
     <w:lsdException w:name="No List" w:semiHidden="1" w:unhideWhenUsed="1"/>
     <w:lsdException w:name="Outline List 1" w:semiHidden="1" w:unhideWhenUsed="1"/>
@@ -505,8 +679,10 @@
     <w:lsdException w:name="Table Subtle 2" w:semiHidden="1" w:unhideWhenUsed="1"/>
     <w:lsdException w:name="Table Web 1" w:semiHidden="1" w:unhideWhenUsed="1"/>
     <w:lsdException w:name="Table Web 2" w:semiHidden="1" w:unhideWhenUsed="1"/>
+    <w:lsdException w:name="Table Web 3" w:semiHidden="1" w:unhideWhenUsed="1"/>
     <w:lsdException w:name="Balloon Text" w:semiHidden="1" w:unhideWhenUsed="1"/>
     <w:lsdException w:name="Table Grid" w:uiPriority="39"/>
+    <w:lsdException w:name="Table Theme" w:semiHidden="1" w:unhideWhenUsed="1"/>
     <w:lsdException w:name="Placeholder Text" w:semiHidden="1"/>
     <w:lsdException w:name="No Spacing" w:uiPriority="1" w:qFormat="1"/>
     <w:lsdException w:name="Light Shading" w:uiPriority="60"/>

</xml_diff>